<commit_message>
Few changes and enhancements to doc and ppt task1
</commit_message>
<xml_diff>
--- a/Tasks/FA23BCS117_FA23BCS108_Task1_DecisionTrees/FA23BCS117_FA23BCS108_Task1_DecisionTrees.docx
+++ b/Tasks/FA23BCS117_FA23BCS108_Task1_DecisionTrees/FA23BCS117_FA23BCS108_Task1_DecisionTrees.docx
@@ -1,6 +1,6 @@
 
 <file path=word/document.xml><?xml version="1.0" encoding="utf-8"?>
-<w:document xmlns:wpc="http://schemas.microsoft.com/office/word/2010/wordprocessingCanvas" xmlns:cx="http://schemas.microsoft.com/office/drawing/2014/chartex" xmlns:cx1="http://schemas.microsoft.com/office/drawing/2015/9/8/chartex" xmlns:cx2="http://schemas.microsoft.com/office/drawing/2015/10/21/chartex" xmlns:cx3="http://schemas.microsoft.com/office/drawing/2016/5/9/chartex" xmlns:cx4="http://schemas.microsoft.com/office/drawing/2016/5/10/chartex" xmlns:cx5="http://schemas.microsoft.com/office/drawing/2016/5/11/chartex" xmlns:cx6="http://schemas.microsoft.com/office/drawing/2016/5/12/chartex" xmlns:cx7="http://schemas.microsoft.com/office/drawing/2016/5/13/chartex" xmlns:cx8="http://schemas.microsoft.com/office/drawing/2016/5/14/chartex" xmlns:mc="http://schemas.openxmlformats.org/markup-compatibility/2006" xmlns:aink="http://schemas.microsoft.com/office/drawing/2016/ink" xmlns:am3d="http://schemas.microsoft.com/office/drawing/2017/model3d" xmlns:o="urn:schemas-microsoft-com:office:office" xmlns:r="http://schemas.openxmlformats.org/officeDocument/2006/relationships" xmlns:m="http://schemas.openxmlformats.org/officeDocument/2006/math" xmlns:v="urn:schemas-microsoft-com:vml" xmlns:wp14="http://schemas.microsoft.com/office/word/2010/wordprocessingDrawing" xmlns:wp="http://schemas.openxmlformats.org/drawingml/2006/wordprocessingDrawing" xmlns:w10="urn:schemas-microsoft-com:office:word" xmlns:w="http://schemas.openxmlformats.org/wordprocessingml/2006/main" xmlns:w14="http://schemas.microsoft.com/office/word/2010/wordml" xmlns:w15="http://schemas.microsoft.com/office/word/2012/wordml" xmlns:w16cex="http://schemas.microsoft.com/office/word/2018/wordml/cex" xmlns:w16cid="http://schemas.microsoft.com/office/word/2016/wordml/cid" xmlns:w16="http://schemas.microsoft.com/office/word/2018/wordml" xmlns:w16sdtdh="http://schemas.microsoft.com/office/word/2020/wordml/sdtdatahash" xmlns:w16se="http://schemas.microsoft.com/office/word/2015/wordml/symex" xmlns:wpg="http://schemas.microsoft.com/office/word/2010/wordprocessingGroup" xmlns:wpi="http://schemas.microsoft.com/office/word/2010/wordprocessingInk" xmlns:wne="http://schemas.microsoft.com/office/word/2006/wordml" xmlns:wps="http://schemas.microsoft.com/office/word/2010/wordprocessingShape" mc:Ignorable="w14 w15 w16se w16cid w16 w16cex w16sdtdh wp14">
+<w:document xmlns:wpc="http://schemas.microsoft.com/office/word/2010/wordprocessingCanvas" xmlns:cx="http://schemas.microsoft.com/office/drawing/2014/chartex" xmlns:cx1="http://schemas.microsoft.com/office/drawing/2015/9/8/chartex" xmlns:cx2="http://schemas.microsoft.com/office/drawing/2015/10/21/chartex" xmlns:cx3="http://schemas.microsoft.com/office/drawing/2016/5/9/chartex" xmlns:cx4="http://schemas.microsoft.com/office/drawing/2016/5/10/chartex" xmlns:cx5="http://schemas.microsoft.com/office/drawing/2016/5/11/chartex" xmlns:cx6="http://schemas.microsoft.com/office/drawing/2016/5/12/chartex" xmlns:cx7="http://schemas.microsoft.com/office/drawing/2016/5/13/chartex" xmlns:cx8="http://schemas.microsoft.com/office/drawing/2016/5/14/chartex" xmlns:mc="http://schemas.openxmlformats.org/markup-compatibility/2006" xmlns:aink="http://schemas.microsoft.com/office/drawing/2016/ink" xmlns:am3d="http://schemas.microsoft.com/office/drawing/2017/model3d" xmlns:o="urn:schemas-microsoft-com:office:office" xmlns:oel="http://schemas.microsoft.com/office/2019/extlst" xmlns:r="http://schemas.openxmlformats.org/officeDocument/2006/relationships" xmlns:m="http://schemas.openxmlformats.org/officeDocument/2006/math" xmlns:v="urn:schemas-microsoft-com:vml" xmlns:wp14="http://schemas.microsoft.com/office/word/2010/wordprocessingDrawing" xmlns:wp="http://schemas.openxmlformats.org/drawingml/2006/wordprocessingDrawing" xmlns:w10="urn:schemas-microsoft-com:office:word" xmlns:w="http://schemas.openxmlformats.org/wordprocessingml/2006/main" xmlns:w14="http://schemas.microsoft.com/office/word/2010/wordml" xmlns:w15="http://schemas.microsoft.com/office/word/2012/wordml" xmlns:w16cex="http://schemas.microsoft.com/office/word/2018/wordml/cex" xmlns:w16cid="http://schemas.microsoft.com/office/word/2016/wordml/cid" xmlns:w16="http://schemas.microsoft.com/office/word/2018/wordml" xmlns:w16du="http://schemas.microsoft.com/office/word/2023/wordml/word16du" xmlns:w16sdtdh="http://schemas.microsoft.com/office/word/2020/wordml/sdtdatahash" xmlns:w16sdtfl="http://schemas.microsoft.com/office/word/2024/wordml/sdtformatlock" xmlns:w16se="http://schemas.microsoft.com/office/word/2015/wordml/symex" xmlns:wpg="http://schemas.microsoft.com/office/word/2010/wordprocessingGroup" xmlns:wpi="http://schemas.microsoft.com/office/word/2010/wordprocessingInk" xmlns:wne="http://schemas.microsoft.com/office/word/2006/wordml" xmlns:wps="http://schemas.microsoft.com/office/word/2010/wordprocessingShape" mc:Ignorable="w14 w15 w16se w16cid w16 w16cex w16sdtdh w16sdtfl w16du wp14">
   <w:body>
     <w:p>
       <w:pPr>
@@ -29,7 +29,18 @@
           <w:sz w:val="40"/>
           <w:szCs w:val="40"/>
         </w:rPr>
-        <w:t>ECISION TREE FOR BREAST CANCER ANALYSIS - TASK 4</w:t>
+        <w:t xml:space="preserve">ECISION TREE FOR BREAST CANCER ANALYSIS - TASK </w:t>
+      </w:r>
+      <w:r>
+        <w:rPr>
+          <w:rFonts w:ascii="Times New Roman" w:eastAsia="Times New Roman" w:hAnsi="Times New Roman" w:cs="Times New Roman"/>
+          <w:b/>
+          <w:bCs/>
+          <w:color w:val="000000"/>
+          <w:sz w:val="40"/>
+          <w:szCs w:val="40"/>
+        </w:rPr>
+        <w:t>1</w:t>
       </w:r>
     </w:p>
     <w:p>
@@ -204,7 +215,6 @@
                 <w:bCs/>
                 <w:sz w:val="32"/>
                 <w:szCs w:val="32"/>
-                <w:lang w:val="en-US"/>
               </w:rPr>
             </w:pPr>
             <w:r>
@@ -214,7 +224,6 @@
                 <w:bCs/>
                 <w:sz w:val="32"/>
                 <w:szCs w:val="32"/>
-                <w:lang w:val="en-US"/>
               </w:rPr>
               <w:t>NAME</w:t>
             </w:r>
@@ -232,7 +241,6 @@
                 <w:rFonts w:ascii="Times New Roman" w:hAnsi="Times New Roman" w:cs="Times New Roman"/>
                 <w:sz w:val="32"/>
                 <w:szCs w:val="32"/>
-                <w:lang w:val="en-US"/>
               </w:rPr>
             </w:pPr>
             <w:r>
@@ -240,7 +248,6 @@
                 <w:rFonts w:ascii="Times New Roman" w:hAnsi="Times New Roman" w:cs="Times New Roman"/>
                 <w:sz w:val="32"/>
                 <w:szCs w:val="32"/>
-                <w:lang w:val="en-US"/>
               </w:rPr>
               <w:t>ABDUL MUIZZ, MUHAMMAD ABDULLAH</w:t>
             </w:r>
@@ -262,7 +269,6 @@
                 <w:bCs/>
                 <w:sz w:val="32"/>
                 <w:szCs w:val="32"/>
-                <w:lang w:val="en-US"/>
               </w:rPr>
             </w:pPr>
             <w:r>
@@ -272,7 +278,6 @@
                 <w:bCs/>
                 <w:sz w:val="32"/>
                 <w:szCs w:val="32"/>
-                <w:lang w:val="en-US"/>
               </w:rPr>
               <w:t>REGISTRATION NUMBER</w:t>
             </w:r>
@@ -290,7 +295,6 @@
                 <w:rFonts w:ascii="Times New Roman" w:hAnsi="Times New Roman" w:cs="Times New Roman"/>
                 <w:sz w:val="32"/>
                 <w:szCs w:val="32"/>
-                <w:lang w:val="en-US"/>
               </w:rPr>
             </w:pPr>
             <w:r>
@@ -298,7 +302,6 @@
                 <w:rFonts w:ascii="Times New Roman" w:hAnsi="Times New Roman" w:cs="Times New Roman"/>
                 <w:sz w:val="32"/>
                 <w:szCs w:val="32"/>
-                <w:lang w:val="en-US"/>
               </w:rPr>
               <w:t>FA23-BCS-117, FA23-BCS-108</w:t>
             </w:r>
@@ -320,7 +323,6 @@
                 <w:bCs/>
                 <w:sz w:val="32"/>
                 <w:szCs w:val="32"/>
-                <w:lang w:val="en-US"/>
               </w:rPr>
             </w:pPr>
             <w:r>
@@ -330,7 +332,6 @@
                 <w:bCs/>
                 <w:sz w:val="32"/>
                 <w:szCs w:val="32"/>
-                <w:lang w:val="en-US"/>
               </w:rPr>
               <w:t>DATE OF SUBMISSION</w:t>
             </w:r>
@@ -348,7 +349,6 @@
                 <w:rFonts w:ascii="Times New Roman" w:hAnsi="Times New Roman" w:cs="Times New Roman"/>
                 <w:sz w:val="32"/>
                 <w:szCs w:val="32"/>
-                <w:lang w:val="en-US"/>
               </w:rPr>
             </w:pPr>
             <w:r>
@@ -356,7 +356,6 @@
                 <w:rFonts w:ascii="Times New Roman" w:hAnsi="Times New Roman" w:cs="Times New Roman"/>
                 <w:sz w:val="32"/>
                 <w:szCs w:val="32"/>
-                <w:lang w:val="en-US"/>
               </w:rPr>
               <w:t>26</w:t>
             </w:r>
@@ -366,7 +365,6 @@
                 <w:sz w:val="32"/>
                 <w:szCs w:val="32"/>
                 <w:vertAlign w:val="superscript"/>
-                <w:lang w:val="en-US"/>
               </w:rPr>
               <w:t>TH</w:t>
             </w:r>
@@ -375,7 +373,6 @@
                 <w:rFonts w:ascii="Times New Roman" w:hAnsi="Times New Roman" w:cs="Times New Roman"/>
                 <w:sz w:val="32"/>
                 <w:szCs w:val="32"/>
-                <w:lang w:val="en-US"/>
               </w:rPr>
               <w:t xml:space="preserve"> SEPTEMBER 2025</w:t>
             </w:r>
@@ -397,7 +394,6 @@
                 <w:bCs/>
                 <w:sz w:val="32"/>
                 <w:szCs w:val="32"/>
-                <w:lang w:val="en-US"/>
               </w:rPr>
             </w:pPr>
             <w:r>
@@ -407,7 +403,6 @@
                 <w:bCs/>
                 <w:sz w:val="32"/>
                 <w:szCs w:val="32"/>
-                <w:lang w:val="en-US"/>
               </w:rPr>
               <w:t>MODERATOR</w:t>
             </w:r>
@@ -425,7 +420,6 @@
                 <w:rFonts w:ascii="Times New Roman" w:hAnsi="Times New Roman" w:cs="Times New Roman"/>
                 <w:sz w:val="32"/>
                 <w:szCs w:val="32"/>
-                <w:lang w:val="en-US"/>
               </w:rPr>
             </w:pPr>
             <w:r>
@@ -433,7 +427,6 @@
                 <w:rFonts w:ascii="Times New Roman" w:hAnsi="Times New Roman" w:cs="Times New Roman"/>
                 <w:sz w:val="32"/>
                 <w:szCs w:val="32"/>
-                <w:lang w:val="en-US"/>
               </w:rPr>
               <w:t>SIR UMAR NAUMAN</w:t>
             </w:r>
@@ -441,20 +434,8 @@
         </w:tc>
       </w:tr>
     </w:tbl>
-    <w:p>
-      <w:pPr>
-        <w:rPr>
-          <w:lang w:val="en-US"/>
-        </w:rPr>
-      </w:pPr>
-    </w:p>
-    <w:p>
-      <w:pPr>
-        <w:rPr>
-          <w:lang w:val="en-US"/>
-        </w:rPr>
-      </w:pPr>
-    </w:p>
+    <w:p/>
+    <w:p/>
     <w:p>
       <w:pPr>
         <w:pStyle w:val="TOCHeading"/>
@@ -472,6 +453,7 @@
           <w:bCs/>
           <w:color w:val="000000"/>
         </w:rPr>
+        <w:lastRenderedPageBreak/>
         <w:t>Table of Contents:</w:t>
       </w:r>
     </w:p>
@@ -3195,9 +3177,6 @@
     <w:p>
       <w:pPr>
         <w:pStyle w:val="Heading2"/>
-        <w:rPr>
-          <w:lang w:val="en-US"/>
-        </w:rPr>
       </w:pPr>
     </w:p>
     <w:p/>
@@ -3233,6 +3212,7 @@
           <w:bCs/>
           <w:color w:val="000000"/>
         </w:rPr>
+        <w:lastRenderedPageBreak/>
         <w:t>Abstract:</w:t>
       </w:r>
       <w:bookmarkEnd w:id="0"/>
@@ -3484,6 +3464,7 @@
           <w:bCs/>
           <w:color w:val="000000"/>
         </w:rPr>
+        <w:lastRenderedPageBreak/>
         <w:t>Problem Statement:</w:t>
       </w:r>
       <w:bookmarkEnd w:id="1"/>
@@ -3788,6 +3769,7 @@
           <w:bCs/>
           <w:color w:val="000000"/>
         </w:rPr>
+        <w:lastRenderedPageBreak/>
         <w:t>Dataset Description:</w:t>
       </w:r>
       <w:bookmarkEnd w:id="2"/>
@@ -4410,6 +4392,7 @@
           <w:bCs/>
           <w:color w:val="000000"/>
         </w:rPr>
+        <w:lastRenderedPageBreak/>
         <w:t>Methodology:</w:t>
       </w:r>
       <w:bookmarkEnd w:id="5"/>
@@ -4940,6 +4923,7 @@
           <w:bCs/>
           <w:color w:val="000000"/>
         </w:rPr>
+        <w:lastRenderedPageBreak/>
         <w:t>Data Analysis and Visualization:</w:t>
       </w:r>
       <w:bookmarkEnd w:id="10"/>
@@ -5052,7 +5036,7 @@
           <w:sz w:val="22"/>
           <w:szCs w:val="22"/>
         </w:rPr>
-        <w:pict>
+        <w:pict w14:anchorId="592E308D">
           <v:shapetype id="_x0000_t75" coordsize="21600,21600" o:spt="75" o:preferrelative="t" path="m@4@5l@4@11@9@11@9@5xe" filled="f" stroked="f">
             <v:stroke joinstyle="miter"/>
             <v:formulas>
@@ -5072,7 +5056,7 @@
             <v:path o:extrusionok="f" gradientshapeok="t" o:connecttype="rect"/>
             <o:lock v:ext="edit" aspectratio="t"/>
           </v:shapetype>
-          <v:shape id="_x0000_i1025" type="#_x0000_t75" style="width:381.75pt;height:141pt">
+          <v:shape id="_x0000_i1025" type="#_x0000_t75" style="width:381.4pt;height:141pt">
             <v:imagedata r:id="rId8" o:title="output"/>
           </v:shape>
         </w:pict>
@@ -5172,8 +5156,8 @@
           <w:sz w:val="28"/>
           <w:szCs w:val="28"/>
         </w:rPr>
-        <w:pict>
-          <v:shape id="_x0000_i1026" type="#_x0000_t75" style="width:383.25pt;height:141pt">
+        <w:pict w14:anchorId="5C096E0F">
+          <v:shape id="_x0000_i1026" type="#_x0000_t75" style="width:382.9pt;height:141pt">
             <v:imagedata r:id="rId9" o:title="output2"/>
           </v:shape>
         </w:pict>
@@ -5316,6 +5300,7 @@
           <w:sz w:val="28"/>
           <w:szCs w:val="28"/>
         </w:rPr>
+        <w:lastRenderedPageBreak/>
         <w:t>Compactness and concavity measurements</w:t>
       </w:r>
     </w:p>
@@ -5337,7 +5322,7 @@
           <w:sz w:val="28"/>
           <w:szCs w:val="28"/>
         </w:rPr>
-        <w:pict>
+        <w:pict w14:anchorId="70D0114F">
           <v:shape id="Picture 1" o:spid="_x0000_i1027" type="#_x0000_t75" style="width:335.25pt;height:265.5pt;visibility:visible">
             <v:imagedata r:id="rId10" o:title=""/>
           </v:shape>
@@ -5435,6 +5420,7 @@
           <w:bCs/>
           <w:color w:val="000000"/>
         </w:rPr>
+        <w:lastRenderedPageBreak/>
         <w:t>Feature Selection Approaches:</w:t>
       </w:r>
       <w:bookmarkEnd w:id="13"/>
@@ -5905,6 +5891,7 @@
           <w:bCs/>
           <w:color w:val="000000"/>
         </w:rPr>
+        <w:lastRenderedPageBreak/>
         <w:t>Model Implementation:</w:t>
       </w:r>
       <w:bookmarkEnd w:id="17"/>
@@ -6220,7 +6207,7 @@
           <w:sz w:val="28"/>
           <w:szCs w:val="28"/>
         </w:rPr>
-        <w:pict>
+        <w:pict w14:anchorId="7934F80F">
           <v:shape id="_x0000_i1028" type="#_x0000_t75" style="width:402.75pt;height:222pt;visibility:visible">
             <v:imagedata r:id="rId11" o:title="" cropleft="179f"/>
           </v:shape>
@@ -6296,7 +6283,8 @@
           <w:sz w:val="22"/>
           <w:szCs w:val="22"/>
         </w:rPr>
-        <w:pict>
+        <w:lastRenderedPageBreak/>
+        <w:pict w14:anchorId="001D5B1A">
           <v:shape id="_x0000_i1029" type="#_x0000_t75" style="width:398.25pt;height:249.75pt;visibility:visible">
             <v:imagedata r:id="rId12" o:title=""/>
           </v:shape>
@@ -6379,7 +6367,7 @@
           <w:sz w:val="22"/>
           <w:szCs w:val="22"/>
         </w:rPr>
-        <w:pict>
+        <w:pict w14:anchorId="013CAD78">
           <v:shape id="_x0000_i1030" type="#_x0000_t75" style="width:402pt;height:269.25pt;visibility:visible">
             <v:imagedata r:id="rId13" o:title=""/>
           </v:shape>
@@ -6463,8 +6451,9 @@
           <w:sz w:val="22"/>
           <w:szCs w:val="22"/>
         </w:rPr>
-        <w:pict>
-          <v:shape id="_x0000_i1031" type="#_x0000_t75" style="width:405pt;height:235.5pt;visibility:visible">
+        <w:lastRenderedPageBreak/>
+        <w:pict w14:anchorId="0FD790D7">
+          <v:shape id="_x0000_i1031" type="#_x0000_t75" style="width:404.65pt;height:235.5pt;visibility:visible">
             <v:imagedata r:id="rId14" o:title=""/>
           </v:shape>
         </w:pict>
@@ -6666,6 +6655,7 @@
           <w:bCs/>
           <w:color w:val="000000"/>
         </w:rPr>
+        <w:lastRenderedPageBreak/>
         <w:t>Results and Analysis:</w:t>
       </w:r>
       <w:bookmarkEnd w:id="20"/>
@@ -7509,6 +7499,7 @@
           <w:sz w:val="28"/>
           <w:szCs w:val="28"/>
         </w:rPr>
+        <w:lastRenderedPageBreak/>
         <w:t xml:space="preserve">If worst perimeter &gt; threshold </w:t>
       </w:r>
       <w:r>
@@ -7802,6 +7793,7 @@
           <w:bCs/>
           <w:color w:val="000000"/>
         </w:rPr>
+        <w:lastRenderedPageBreak/>
         <w:t>Random Forest Comparison:</w:t>
       </w:r>
       <w:bookmarkEnd w:id="25"/>
@@ -8283,7 +8275,8 @@
           <w:sz w:val="28"/>
           <w:szCs w:val="28"/>
         </w:rPr>
-        <w:pict>
+        <w:lastRenderedPageBreak/>
+        <w:pict w14:anchorId="5BDC4B74">
           <v:shape id="_x0000_i1032" type="#_x0000_t75" style="width:350.25pt;height:278.25pt;visibility:visible">
             <v:imagedata r:id="rId15" o:title=""/>
           </v:shape>
@@ -8347,7 +8340,7 @@
           <w:sz w:val="28"/>
           <w:szCs w:val="28"/>
         </w:rPr>
-        <w:pict>
+        <w:pict w14:anchorId="2D477AE8">
           <v:shape id="_x0000_i1033" type="#_x0000_t75" style="width:351.75pt;height:320.25pt;visibility:visible">
             <v:imagedata r:id="rId16" o:title=""/>
           </v:shape>
@@ -8401,6 +8394,7 @@
           <w:bCs/>
           <w:color w:val="000000"/>
         </w:rPr>
+        <w:lastRenderedPageBreak/>
         <w:t>List of Figures:</w:t>
       </w:r>
       <w:bookmarkEnd w:id="30"/>
@@ -8968,6 +8962,7 @@
           <w:bCs/>
           <w:color w:val="000000"/>
         </w:rPr>
+        <w:lastRenderedPageBreak/>
         <w:t>Conclusion:</w:t>
       </w:r>
       <w:bookmarkEnd w:id="32"/>
@@ -9453,6 +9448,7 @@
           <w:sz w:val="28"/>
           <w:szCs w:val="28"/>
         </w:rPr>
+        <w:lastRenderedPageBreak/>
         <w:t>Advanced Algorithms:</w:t>
       </w:r>
       <w:r>
@@ -9807,6 +9803,7 @@
           <w:bCs/>
           <w:color w:val="000000"/>
         </w:rPr>
+        <w:lastRenderedPageBreak/>
         <w:t>References:</w:t>
       </w:r>
       <w:bookmarkEnd w:id="38"/>
@@ -9954,7 +9951,7 @@
 </file>
 
 <file path=word/endnotes.xml><?xml version="1.0" encoding="utf-8"?>
-<w:endnotes xmlns:wpc="http://schemas.microsoft.com/office/word/2010/wordprocessingCanvas" xmlns:cx="http://schemas.microsoft.com/office/drawing/2014/chartex" xmlns:cx1="http://schemas.microsoft.com/office/drawing/2015/9/8/chartex" xmlns:cx2="http://schemas.microsoft.com/office/drawing/2015/10/21/chartex" xmlns:cx3="http://schemas.microsoft.com/office/drawing/2016/5/9/chartex" xmlns:cx4="http://schemas.microsoft.com/office/drawing/2016/5/10/chartex" xmlns:cx5="http://schemas.microsoft.com/office/drawing/2016/5/11/chartex" xmlns:cx6="http://schemas.microsoft.com/office/drawing/2016/5/12/chartex" xmlns:cx7="http://schemas.microsoft.com/office/drawing/2016/5/13/chartex" xmlns:cx8="http://schemas.microsoft.com/office/drawing/2016/5/14/chartex" xmlns:mc="http://schemas.openxmlformats.org/markup-compatibility/2006" xmlns:aink="http://schemas.microsoft.com/office/drawing/2016/ink" xmlns:am3d="http://schemas.microsoft.com/office/drawing/2017/model3d" xmlns:o="urn:schemas-microsoft-com:office:office" xmlns:r="http://schemas.openxmlformats.org/officeDocument/2006/relationships" xmlns:m="http://schemas.openxmlformats.org/officeDocument/2006/math" xmlns:v="urn:schemas-microsoft-com:vml" xmlns:wp14="http://schemas.microsoft.com/office/word/2010/wordprocessingDrawing" xmlns:wp="http://schemas.openxmlformats.org/drawingml/2006/wordprocessingDrawing" xmlns:w10="urn:schemas-microsoft-com:office:word" xmlns:w="http://schemas.openxmlformats.org/wordprocessingml/2006/main" xmlns:w14="http://schemas.microsoft.com/office/word/2010/wordml" xmlns:w15="http://schemas.microsoft.com/office/word/2012/wordml" xmlns:w16cex="http://schemas.microsoft.com/office/word/2018/wordml/cex" xmlns:w16cid="http://schemas.microsoft.com/office/word/2016/wordml/cid" xmlns:w16="http://schemas.microsoft.com/office/word/2018/wordml" xmlns:w16sdtdh="http://schemas.microsoft.com/office/word/2020/wordml/sdtdatahash" xmlns:w16se="http://schemas.microsoft.com/office/word/2015/wordml/symex" xmlns:wpg="http://schemas.microsoft.com/office/word/2010/wordprocessingGroup" xmlns:wpi="http://schemas.microsoft.com/office/word/2010/wordprocessingInk" xmlns:wne="http://schemas.microsoft.com/office/word/2006/wordml" xmlns:wps="http://schemas.microsoft.com/office/word/2010/wordprocessingShape" mc:Ignorable="w14 w15 w16se w16cid w16 w16cex w16sdtdh wp14">
+<w:endnotes xmlns:wpc="http://schemas.microsoft.com/office/word/2010/wordprocessingCanvas" xmlns:cx="http://schemas.microsoft.com/office/drawing/2014/chartex" xmlns:cx1="http://schemas.microsoft.com/office/drawing/2015/9/8/chartex" xmlns:cx2="http://schemas.microsoft.com/office/drawing/2015/10/21/chartex" xmlns:cx3="http://schemas.microsoft.com/office/drawing/2016/5/9/chartex" xmlns:cx4="http://schemas.microsoft.com/office/drawing/2016/5/10/chartex" xmlns:cx5="http://schemas.microsoft.com/office/drawing/2016/5/11/chartex" xmlns:cx6="http://schemas.microsoft.com/office/drawing/2016/5/12/chartex" xmlns:cx7="http://schemas.microsoft.com/office/drawing/2016/5/13/chartex" xmlns:cx8="http://schemas.microsoft.com/office/drawing/2016/5/14/chartex" xmlns:mc="http://schemas.openxmlformats.org/markup-compatibility/2006" xmlns:aink="http://schemas.microsoft.com/office/drawing/2016/ink" xmlns:am3d="http://schemas.microsoft.com/office/drawing/2017/model3d" xmlns:o="urn:schemas-microsoft-com:office:office" xmlns:oel="http://schemas.microsoft.com/office/2019/extlst" xmlns:r="http://schemas.openxmlformats.org/officeDocument/2006/relationships" xmlns:m="http://schemas.openxmlformats.org/officeDocument/2006/math" xmlns:v="urn:schemas-microsoft-com:vml" xmlns:wp14="http://schemas.microsoft.com/office/word/2010/wordprocessingDrawing" xmlns:wp="http://schemas.openxmlformats.org/drawingml/2006/wordprocessingDrawing" xmlns:w10="urn:schemas-microsoft-com:office:word" xmlns:w="http://schemas.openxmlformats.org/wordprocessingml/2006/main" xmlns:w14="http://schemas.microsoft.com/office/word/2010/wordml" xmlns:w15="http://schemas.microsoft.com/office/word/2012/wordml" xmlns:w16cex="http://schemas.microsoft.com/office/word/2018/wordml/cex" xmlns:w16cid="http://schemas.microsoft.com/office/word/2016/wordml/cid" xmlns:w16="http://schemas.microsoft.com/office/word/2018/wordml" xmlns:w16du="http://schemas.microsoft.com/office/word/2023/wordml/word16du" xmlns:w16sdtdh="http://schemas.microsoft.com/office/word/2020/wordml/sdtdatahash" xmlns:w16sdtfl="http://schemas.microsoft.com/office/word/2024/wordml/sdtformatlock" xmlns:w16se="http://schemas.microsoft.com/office/word/2015/wordml/symex" xmlns:wpg="http://schemas.microsoft.com/office/word/2010/wordprocessingGroup" xmlns:wpi="http://schemas.microsoft.com/office/word/2010/wordprocessingInk" xmlns:wne="http://schemas.microsoft.com/office/word/2006/wordml" xmlns:wps="http://schemas.microsoft.com/office/word/2010/wordprocessingShape" mc:Ignorable="w14 w15 w16se w16cid w16 w16cex w16sdtdh w16sdtfl w16du wp14">
   <w:endnote w:type="separator" w:id="-1">
     <w:p>
       <w:pPr>
@@ -9979,7 +9976,7 @@
 </file>
 
 <file path=word/footer1.xml><?xml version="1.0" encoding="utf-8"?>
-<w:ftr xmlns:wpc="http://schemas.microsoft.com/office/word/2010/wordprocessingCanvas" xmlns:cx="http://schemas.microsoft.com/office/drawing/2014/chartex" xmlns:cx1="http://schemas.microsoft.com/office/drawing/2015/9/8/chartex" xmlns:cx2="http://schemas.microsoft.com/office/drawing/2015/10/21/chartex" xmlns:cx3="http://schemas.microsoft.com/office/drawing/2016/5/9/chartex" xmlns:cx4="http://schemas.microsoft.com/office/drawing/2016/5/10/chartex" xmlns:cx5="http://schemas.microsoft.com/office/drawing/2016/5/11/chartex" xmlns:cx6="http://schemas.microsoft.com/office/drawing/2016/5/12/chartex" xmlns:cx7="http://schemas.microsoft.com/office/drawing/2016/5/13/chartex" xmlns:cx8="http://schemas.microsoft.com/office/drawing/2016/5/14/chartex" xmlns:mc="http://schemas.openxmlformats.org/markup-compatibility/2006" xmlns:aink="http://schemas.microsoft.com/office/drawing/2016/ink" xmlns:am3d="http://schemas.microsoft.com/office/drawing/2017/model3d" xmlns:o="urn:schemas-microsoft-com:office:office" xmlns:r="http://schemas.openxmlformats.org/officeDocument/2006/relationships" xmlns:m="http://schemas.openxmlformats.org/officeDocument/2006/math" xmlns:v="urn:schemas-microsoft-com:vml" xmlns:wp14="http://schemas.microsoft.com/office/word/2010/wordprocessingDrawing" xmlns:wp="http://schemas.openxmlformats.org/drawingml/2006/wordprocessingDrawing" xmlns:w10="urn:schemas-microsoft-com:office:word" xmlns:w="http://schemas.openxmlformats.org/wordprocessingml/2006/main" xmlns:w14="http://schemas.microsoft.com/office/word/2010/wordml" xmlns:w15="http://schemas.microsoft.com/office/word/2012/wordml" xmlns:w16cex="http://schemas.microsoft.com/office/word/2018/wordml/cex" xmlns:w16cid="http://schemas.microsoft.com/office/word/2016/wordml/cid" xmlns:w16="http://schemas.microsoft.com/office/word/2018/wordml" xmlns:w16sdtdh="http://schemas.microsoft.com/office/word/2020/wordml/sdtdatahash" xmlns:w16se="http://schemas.microsoft.com/office/word/2015/wordml/symex" xmlns:wpg="http://schemas.microsoft.com/office/word/2010/wordprocessingGroup" xmlns:wpi="http://schemas.microsoft.com/office/word/2010/wordprocessingInk" xmlns:wne="http://schemas.microsoft.com/office/word/2006/wordml" xmlns:wps="http://schemas.microsoft.com/office/word/2010/wordprocessingShape" mc:Ignorable="w14 w15 w16se w16cid w16 w16cex w16sdtdh wp14">
+<w:ftr xmlns:wpc="http://schemas.microsoft.com/office/word/2010/wordprocessingCanvas" xmlns:cx="http://schemas.microsoft.com/office/drawing/2014/chartex" xmlns:cx1="http://schemas.microsoft.com/office/drawing/2015/9/8/chartex" xmlns:cx2="http://schemas.microsoft.com/office/drawing/2015/10/21/chartex" xmlns:cx3="http://schemas.microsoft.com/office/drawing/2016/5/9/chartex" xmlns:cx4="http://schemas.microsoft.com/office/drawing/2016/5/10/chartex" xmlns:cx5="http://schemas.microsoft.com/office/drawing/2016/5/11/chartex" xmlns:cx6="http://schemas.microsoft.com/office/drawing/2016/5/12/chartex" xmlns:cx7="http://schemas.microsoft.com/office/drawing/2016/5/13/chartex" xmlns:cx8="http://schemas.microsoft.com/office/drawing/2016/5/14/chartex" xmlns:mc="http://schemas.openxmlformats.org/markup-compatibility/2006" xmlns:aink="http://schemas.microsoft.com/office/drawing/2016/ink" xmlns:am3d="http://schemas.microsoft.com/office/drawing/2017/model3d" xmlns:o="urn:schemas-microsoft-com:office:office" xmlns:oel="http://schemas.microsoft.com/office/2019/extlst" xmlns:r="http://schemas.openxmlformats.org/officeDocument/2006/relationships" xmlns:m="http://schemas.openxmlformats.org/officeDocument/2006/math" xmlns:v="urn:schemas-microsoft-com:vml" xmlns:wp14="http://schemas.microsoft.com/office/word/2010/wordprocessingDrawing" xmlns:wp="http://schemas.openxmlformats.org/drawingml/2006/wordprocessingDrawing" xmlns:w10="urn:schemas-microsoft-com:office:word" xmlns:w="http://schemas.openxmlformats.org/wordprocessingml/2006/main" xmlns:w14="http://schemas.microsoft.com/office/word/2010/wordml" xmlns:w15="http://schemas.microsoft.com/office/word/2012/wordml" xmlns:w16cex="http://schemas.microsoft.com/office/word/2018/wordml/cex" xmlns:w16cid="http://schemas.microsoft.com/office/word/2016/wordml/cid" xmlns:w16="http://schemas.microsoft.com/office/word/2018/wordml" xmlns:w16du="http://schemas.microsoft.com/office/word/2023/wordml/word16du" xmlns:w16sdtdh="http://schemas.microsoft.com/office/word/2020/wordml/sdtdatahash" xmlns:w16sdtfl="http://schemas.microsoft.com/office/word/2024/wordml/sdtformatlock" xmlns:w16se="http://schemas.microsoft.com/office/word/2015/wordml/symex" xmlns:wpg="http://schemas.microsoft.com/office/word/2010/wordprocessingGroup" xmlns:wpi="http://schemas.microsoft.com/office/word/2010/wordprocessingInk" xmlns:wne="http://schemas.microsoft.com/office/word/2006/wordml" xmlns:wps="http://schemas.microsoft.com/office/word/2010/wordprocessingShape" mc:Ignorable="w14 w15 w16se w16cid w16 w16cex w16sdtdh w16sdtfl w16du wp14">
   <w:p>
     <w:pPr>
       <w:pStyle w:val="Footer"/>
@@ -10029,7 +10026,7 @@
 </file>
 
 <file path=word/footnotes.xml><?xml version="1.0" encoding="utf-8"?>
-<w:footnotes xmlns:wpc="http://schemas.microsoft.com/office/word/2010/wordprocessingCanvas" xmlns:cx="http://schemas.microsoft.com/office/drawing/2014/chartex" xmlns:cx1="http://schemas.microsoft.com/office/drawing/2015/9/8/chartex" xmlns:cx2="http://schemas.microsoft.com/office/drawing/2015/10/21/chartex" xmlns:cx3="http://schemas.microsoft.com/office/drawing/2016/5/9/chartex" xmlns:cx4="http://schemas.microsoft.com/office/drawing/2016/5/10/chartex" xmlns:cx5="http://schemas.microsoft.com/office/drawing/2016/5/11/chartex" xmlns:cx6="http://schemas.microsoft.com/office/drawing/2016/5/12/chartex" xmlns:cx7="http://schemas.microsoft.com/office/drawing/2016/5/13/chartex" xmlns:cx8="http://schemas.microsoft.com/office/drawing/2016/5/14/chartex" xmlns:mc="http://schemas.openxmlformats.org/markup-compatibility/2006" xmlns:aink="http://schemas.microsoft.com/office/drawing/2016/ink" xmlns:am3d="http://schemas.microsoft.com/office/drawing/2017/model3d" xmlns:o="urn:schemas-microsoft-com:office:office" xmlns:r="http://schemas.openxmlformats.org/officeDocument/2006/relationships" xmlns:m="http://schemas.openxmlformats.org/officeDocument/2006/math" xmlns:v="urn:schemas-microsoft-com:vml" xmlns:wp14="http://schemas.microsoft.com/office/word/2010/wordprocessingDrawing" xmlns:wp="http://schemas.openxmlformats.org/drawingml/2006/wordprocessingDrawing" xmlns:w10="urn:schemas-microsoft-com:office:word" xmlns:w="http://schemas.openxmlformats.org/wordprocessingml/2006/main" xmlns:w14="http://schemas.microsoft.com/office/word/2010/wordml" xmlns:w15="http://schemas.microsoft.com/office/word/2012/wordml" xmlns:w16cex="http://schemas.microsoft.com/office/word/2018/wordml/cex" xmlns:w16cid="http://schemas.microsoft.com/office/word/2016/wordml/cid" xmlns:w16="http://schemas.microsoft.com/office/word/2018/wordml" xmlns:w16sdtdh="http://schemas.microsoft.com/office/word/2020/wordml/sdtdatahash" xmlns:w16se="http://schemas.microsoft.com/office/word/2015/wordml/symex" xmlns:wpg="http://schemas.microsoft.com/office/word/2010/wordprocessingGroup" xmlns:wpi="http://schemas.microsoft.com/office/word/2010/wordprocessingInk" xmlns:wne="http://schemas.microsoft.com/office/word/2006/wordml" xmlns:wps="http://schemas.microsoft.com/office/word/2010/wordprocessingShape" mc:Ignorable="w14 w15 w16se w16cid w16 w16cex w16sdtdh wp14">
+<w:footnotes xmlns:wpc="http://schemas.microsoft.com/office/word/2010/wordprocessingCanvas" xmlns:cx="http://schemas.microsoft.com/office/drawing/2014/chartex" xmlns:cx1="http://schemas.microsoft.com/office/drawing/2015/9/8/chartex" xmlns:cx2="http://schemas.microsoft.com/office/drawing/2015/10/21/chartex" xmlns:cx3="http://schemas.microsoft.com/office/drawing/2016/5/9/chartex" xmlns:cx4="http://schemas.microsoft.com/office/drawing/2016/5/10/chartex" xmlns:cx5="http://schemas.microsoft.com/office/drawing/2016/5/11/chartex" xmlns:cx6="http://schemas.microsoft.com/office/drawing/2016/5/12/chartex" xmlns:cx7="http://schemas.microsoft.com/office/drawing/2016/5/13/chartex" xmlns:cx8="http://schemas.microsoft.com/office/drawing/2016/5/14/chartex" xmlns:mc="http://schemas.openxmlformats.org/markup-compatibility/2006" xmlns:aink="http://schemas.microsoft.com/office/drawing/2016/ink" xmlns:am3d="http://schemas.microsoft.com/office/drawing/2017/model3d" xmlns:o="urn:schemas-microsoft-com:office:office" xmlns:oel="http://schemas.microsoft.com/office/2019/extlst" xmlns:r="http://schemas.openxmlformats.org/officeDocument/2006/relationships" xmlns:m="http://schemas.openxmlformats.org/officeDocument/2006/math" xmlns:v="urn:schemas-microsoft-com:vml" xmlns:wp14="http://schemas.microsoft.com/office/word/2010/wordprocessingDrawing" xmlns:wp="http://schemas.openxmlformats.org/drawingml/2006/wordprocessingDrawing" xmlns:w10="urn:schemas-microsoft-com:office:word" xmlns:w="http://schemas.openxmlformats.org/wordprocessingml/2006/main" xmlns:w14="http://schemas.microsoft.com/office/word/2010/wordml" xmlns:w15="http://schemas.microsoft.com/office/word/2012/wordml" xmlns:w16cex="http://schemas.microsoft.com/office/word/2018/wordml/cex" xmlns:w16cid="http://schemas.microsoft.com/office/word/2016/wordml/cid" xmlns:w16="http://schemas.microsoft.com/office/word/2018/wordml" xmlns:w16du="http://schemas.microsoft.com/office/word/2023/wordml/word16du" xmlns:w16sdtdh="http://schemas.microsoft.com/office/word/2020/wordml/sdtdatahash" xmlns:w16sdtfl="http://schemas.microsoft.com/office/word/2024/wordml/sdtformatlock" xmlns:w16se="http://schemas.microsoft.com/office/word/2015/wordml/symex" xmlns:wpg="http://schemas.microsoft.com/office/word/2010/wordprocessingGroup" xmlns:wpi="http://schemas.microsoft.com/office/word/2010/wordprocessingInk" xmlns:wne="http://schemas.microsoft.com/office/word/2006/wordml" xmlns:wps="http://schemas.microsoft.com/office/word/2010/wordprocessingShape" mc:Ignorable="w14 w15 w16se w16cid w16 w16cex w16sdtdh w16sdtfl w16du wp14">
   <w:footnote w:type="separator" w:id="-1">
     <w:p>
       <w:pPr>
@@ -10054,7 +10051,7 @@
 </file>
 
 <file path=word/header1.xml><?xml version="1.0" encoding="utf-8"?>
-<w:hdr xmlns:wpc="http://schemas.microsoft.com/office/word/2010/wordprocessingCanvas" xmlns:cx="http://schemas.microsoft.com/office/drawing/2014/chartex" xmlns:cx1="http://schemas.microsoft.com/office/drawing/2015/9/8/chartex" xmlns:cx2="http://schemas.microsoft.com/office/drawing/2015/10/21/chartex" xmlns:cx3="http://schemas.microsoft.com/office/drawing/2016/5/9/chartex" xmlns:cx4="http://schemas.microsoft.com/office/drawing/2016/5/10/chartex" xmlns:cx5="http://schemas.microsoft.com/office/drawing/2016/5/11/chartex" xmlns:cx6="http://schemas.microsoft.com/office/drawing/2016/5/12/chartex" xmlns:cx7="http://schemas.microsoft.com/office/drawing/2016/5/13/chartex" xmlns:cx8="http://schemas.microsoft.com/office/drawing/2016/5/14/chartex" xmlns:mc="http://schemas.openxmlformats.org/markup-compatibility/2006" xmlns:aink="http://schemas.microsoft.com/office/drawing/2016/ink" xmlns:am3d="http://schemas.microsoft.com/office/drawing/2017/model3d" xmlns:o="urn:schemas-microsoft-com:office:office" xmlns:r="http://schemas.openxmlformats.org/officeDocument/2006/relationships" xmlns:m="http://schemas.openxmlformats.org/officeDocument/2006/math" xmlns:v="urn:schemas-microsoft-com:vml" xmlns:wp14="http://schemas.microsoft.com/office/word/2010/wordprocessingDrawing" xmlns:wp="http://schemas.openxmlformats.org/drawingml/2006/wordprocessingDrawing" xmlns:w10="urn:schemas-microsoft-com:office:word" xmlns:w="http://schemas.openxmlformats.org/wordprocessingml/2006/main" xmlns:w14="http://schemas.microsoft.com/office/word/2010/wordml" xmlns:w15="http://schemas.microsoft.com/office/word/2012/wordml" xmlns:w16cex="http://schemas.microsoft.com/office/word/2018/wordml/cex" xmlns:w16cid="http://schemas.microsoft.com/office/word/2016/wordml/cid" xmlns:w16="http://schemas.microsoft.com/office/word/2018/wordml" xmlns:w16sdtdh="http://schemas.microsoft.com/office/word/2020/wordml/sdtdatahash" xmlns:w16se="http://schemas.microsoft.com/office/word/2015/wordml/symex" xmlns:wpg="http://schemas.microsoft.com/office/word/2010/wordprocessingGroup" xmlns:wpi="http://schemas.microsoft.com/office/word/2010/wordprocessingInk" xmlns:wne="http://schemas.microsoft.com/office/word/2006/wordml" xmlns:wps="http://schemas.microsoft.com/office/word/2010/wordprocessingShape" mc:Ignorable="w14 w15 w16se w16cid w16 w16cex w16sdtdh wp14">
+<w:hdr xmlns:wpc="http://schemas.microsoft.com/office/word/2010/wordprocessingCanvas" xmlns:cx="http://schemas.microsoft.com/office/drawing/2014/chartex" xmlns:cx1="http://schemas.microsoft.com/office/drawing/2015/9/8/chartex" xmlns:cx2="http://schemas.microsoft.com/office/drawing/2015/10/21/chartex" xmlns:cx3="http://schemas.microsoft.com/office/drawing/2016/5/9/chartex" xmlns:cx4="http://schemas.microsoft.com/office/drawing/2016/5/10/chartex" xmlns:cx5="http://schemas.microsoft.com/office/drawing/2016/5/11/chartex" xmlns:cx6="http://schemas.microsoft.com/office/drawing/2016/5/12/chartex" xmlns:cx7="http://schemas.microsoft.com/office/drawing/2016/5/13/chartex" xmlns:cx8="http://schemas.microsoft.com/office/drawing/2016/5/14/chartex" xmlns:mc="http://schemas.openxmlformats.org/markup-compatibility/2006" xmlns:aink="http://schemas.microsoft.com/office/drawing/2016/ink" xmlns:am3d="http://schemas.microsoft.com/office/drawing/2017/model3d" xmlns:o="urn:schemas-microsoft-com:office:office" xmlns:oel="http://schemas.microsoft.com/office/2019/extlst" xmlns:r="http://schemas.openxmlformats.org/officeDocument/2006/relationships" xmlns:m="http://schemas.openxmlformats.org/officeDocument/2006/math" xmlns:v="urn:schemas-microsoft-com:vml" xmlns:wp14="http://schemas.microsoft.com/office/word/2010/wordprocessingDrawing" xmlns:wp="http://schemas.openxmlformats.org/drawingml/2006/wordprocessingDrawing" xmlns:w10="urn:schemas-microsoft-com:office:word" xmlns:w="http://schemas.openxmlformats.org/wordprocessingml/2006/main" xmlns:w14="http://schemas.microsoft.com/office/word/2010/wordml" xmlns:w15="http://schemas.microsoft.com/office/word/2012/wordml" xmlns:w16cex="http://schemas.microsoft.com/office/word/2018/wordml/cex" xmlns:w16cid="http://schemas.microsoft.com/office/word/2016/wordml/cid" xmlns:w16="http://schemas.microsoft.com/office/word/2018/wordml" xmlns:w16du="http://schemas.microsoft.com/office/word/2023/wordml/word16du" xmlns:w16sdtdh="http://schemas.microsoft.com/office/word/2020/wordml/sdtdatahash" xmlns:w16sdtfl="http://schemas.microsoft.com/office/word/2024/wordml/sdtformatlock" xmlns:w16se="http://schemas.microsoft.com/office/word/2015/wordml/symex" xmlns:wpg="http://schemas.microsoft.com/office/word/2010/wordprocessingGroup" xmlns:wpi="http://schemas.microsoft.com/office/word/2010/wordprocessingInk" xmlns:wne="http://schemas.microsoft.com/office/word/2006/wordml" xmlns:wps="http://schemas.microsoft.com/office/word/2010/wordprocessingShape" mc:Ignorable="w14 w15 w16se w16cid w16 w16cex w16sdtdh w16sdtfl w16du wp14">
   <w:p>
     <w:pPr>
       <w:pStyle w:val="Header"/>
@@ -10085,7 +10082,7 @@
 </file>
 
 <file path=word/numbering.xml><?xml version="1.0" encoding="utf-8"?>
-<w:numbering xmlns:wpc="http://schemas.microsoft.com/office/word/2010/wordprocessingCanvas" xmlns:cx="http://schemas.microsoft.com/office/drawing/2014/chartex" xmlns:cx1="http://schemas.microsoft.com/office/drawing/2015/9/8/chartex" xmlns:cx2="http://schemas.microsoft.com/office/drawing/2015/10/21/chartex" xmlns:cx3="http://schemas.microsoft.com/office/drawing/2016/5/9/chartex" xmlns:cx4="http://schemas.microsoft.com/office/drawing/2016/5/10/chartex" xmlns:cx5="http://schemas.microsoft.com/office/drawing/2016/5/11/chartex" xmlns:cx6="http://schemas.microsoft.com/office/drawing/2016/5/12/chartex" xmlns:cx7="http://schemas.microsoft.com/office/drawing/2016/5/13/chartex" xmlns:cx8="http://schemas.microsoft.com/office/drawing/2016/5/14/chartex" xmlns:mc="http://schemas.openxmlformats.org/markup-compatibility/2006" xmlns:aink="http://schemas.microsoft.com/office/drawing/2016/ink" xmlns:am3d="http://schemas.microsoft.com/office/drawing/2017/model3d" xmlns:o="urn:schemas-microsoft-com:office:office" xmlns:r="http://schemas.openxmlformats.org/officeDocument/2006/relationships" xmlns:m="http://schemas.openxmlformats.org/officeDocument/2006/math" xmlns:v="urn:schemas-microsoft-com:vml" xmlns:wp14="http://schemas.microsoft.com/office/word/2010/wordprocessingDrawing" xmlns:wp="http://schemas.openxmlformats.org/drawingml/2006/wordprocessingDrawing" xmlns:w10="urn:schemas-microsoft-com:office:word" xmlns:w="http://schemas.openxmlformats.org/wordprocessingml/2006/main" xmlns:w14="http://schemas.microsoft.com/office/word/2010/wordml" xmlns:w15="http://schemas.microsoft.com/office/word/2012/wordml" xmlns:w16cex="http://schemas.microsoft.com/office/word/2018/wordml/cex" xmlns:w16cid="http://schemas.microsoft.com/office/word/2016/wordml/cid" xmlns:w16="http://schemas.microsoft.com/office/word/2018/wordml" xmlns:w16sdtdh="http://schemas.microsoft.com/office/word/2020/wordml/sdtdatahash" xmlns:w16se="http://schemas.microsoft.com/office/word/2015/wordml/symex" xmlns:wpg="http://schemas.microsoft.com/office/word/2010/wordprocessingGroup" xmlns:wpi="http://schemas.microsoft.com/office/word/2010/wordprocessingInk" xmlns:wne="http://schemas.microsoft.com/office/word/2006/wordml" xmlns:wps="http://schemas.microsoft.com/office/word/2010/wordprocessingShape" mc:Ignorable="w14 w15 w16se w16cid w16 w16cex w16sdtdh wp14">
+<w:numbering xmlns:wpc="http://schemas.microsoft.com/office/word/2010/wordprocessingCanvas" xmlns:cx="http://schemas.microsoft.com/office/drawing/2014/chartex" xmlns:cx1="http://schemas.microsoft.com/office/drawing/2015/9/8/chartex" xmlns:cx2="http://schemas.microsoft.com/office/drawing/2015/10/21/chartex" xmlns:cx3="http://schemas.microsoft.com/office/drawing/2016/5/9/chartex" xmlns:cx4="http://schemas.microsoft.com/office/drawing/2016/5/10/chartex" xmlns:cx5="http://schemas.microsoft.com/office/drawing/2016/5/11/chartex" xmlns:cx6="http://schemas.microsoft.com/office/drawing/2016/5/12/chartex" xmlns:cx7="http://schemas.microsoft.com/office/drawing/2016/5/13/chartex" xmlns:cx8="http://schemas.microsoft.com/office/drawing/2016/5/14/chartex" xmlns:mc="http://schemas.openxmlformats.org/markup-compatibility/2006" xmlns:aink="http://schemas.microsoft.com/office/drawing/2016/ink" xmlns:am3d="http://schemas.microsoft.com/office/drawing/2017/model3d" xmlns:o="urn:schemas-microsoft-com:office:office" xmlns:oel="http://schemas.microsoft.com/office/2019/extlst" xmlns:r="http://schemas.openxmlformats.org/officeDocument/2006/relationships" xmlns:m="http://schemas.openxmlformats.org/officeDocument/2006/math" xmlns:v="urn:schemas-microsoft-com:vml" xmlns:wp14="http://schemas.microsoft.com/office/word/2010/wordprocessingDrawing" xmlns:wp="http://schemas.openxmlformats.org/drawingml/2006/wordprocessingDrawing" xmlns:w10="urn:schemas-microsoft-com:office:word" xmlns:w="http://schemas.openxmlformats.org/wordprocessingml/2006/main" xmlns:w14="http://schemas.microsoft.com/office/word/2010/wordml" xmlns:w15="http://schemas.microsoft.com/office/word/2012/wordml" xmlns:w16cex="http://schemas.microsoft.com/office/word/2018/wordml/cex" xmlns:w16cid="http://schemas.microsoft.com/office/word/2016/wordml/cid" xmlns:w16="http://schemas.microsoft.com/office/word/2018/wordml" xmlns:w16du="http://schemas.microsoft.com/office/word/2023/wordml/word16du" xmlns:w16sdtdh="http://schemas.microsoft.com/office/word/2020/wordml/sdtdatahash" xmlns:w16sdtfl="http://schemas.microsoft.com/office/word/2024/wordml/sdtformatlock" xmlns:w16se="http://schemas.microsoft.com/office/word/2015/wordml/symex" xmlns:wpg="http://schemas.microsoft.com/office/word/2010/wordprocessingGroup" xmlns:wpi="http://schemas.microsoft.com/office/word/2010/wordprocessingInk" xmlns:wne="http://schemas.microsoft.com/office/word/2006/wordml" xmlns:wps="http://schemas.microsoft.com/office/word/2010/wordprocessingShape" mc:Ignorable="w14 w15 w16se w16cid w16 w16cex w16sdtdh w16sdtfl w16du wp14">
   <w:abstractNum w:abstractNumId="0" w15:restartNumberingAfterBreak="0">
     <w:nsid w:val="036D11D9"/>
     <w:multiLevelType w:val="multilevel"/>
@@ -13898,100 +13895,100 @@
       </w:pPr>
     </w:lvl>
   </w:abstractNum>
-  <w:num w:numId="1">
+  <w:num w:numId="1" w16cid:durableId="1280913586">
     <w:abstractNumId w:val="21"/>
   </w:num>
-  <w:num w:numId="2">
+  <w:num w:numId="2" w16cid:durableId="2005934013">
     <w:abstractNumId w:val="8"/>
   </w:num>
-  <w:num w:numId="3">
+  <w:num w:numId="3" w16cid:durableId="753476557">
     <w:abstractNumId w:val="2"/>
   </w:num>
-  <w:num w:numId="4">
+  <w:num w:numId="4" w16cid:durableId="2008053670">
     <w:abstractNumId w:val="19"/>
   </w:num>
-  <w:num w:numId="5">
+  <w:num w:numId="5" w16cid:durableId="647511280">
     <w:abstractNumId w:val="23"/>
   </w:num>
-  <w:num w:numId="6">
+  <w:num w:numId="6" w16cid:durableId="1677877718">
     <w:abstractNumId w:val="15"/>
   </w:num>
-  <w:num w:numId="7">
+  <w:num w:numId="7" w16cid:durableId="1870098100">
     <w:abstractNumId w:val="14"/>
   </w:num>
-  <w:num w:numId="8">
+  <w:num w:numId="8" w16cid:durableId="91702518">
     <w:abstractNumId w:val="27"/>
   </w:num>
-  <w:num w:numId="9">
+  <w:num w:numId="9" w16cid:durableId="590158863">
     <w:abstractNumId w:val="13"/>
   </w:num>
-  <w:num w:numId="10">
+  <w:num w:numId="10" w16cid:durableId="988170271">
     <w:abstractNumId w:val="16"/>
   </w:num>
-  <w:num w:numId="11">
+  <w:num w:numId="11" w16cid:durableId="1630936002">
     <w:abstractNumId w:val="12"/>
   </w:num>
-  <w:num w:numId="12">
+  <w:num w:numId="12" w16cid:durableId="777023863">
     <w:abstractNumId w:val="5"/>
   </w:num>
-  <w:num w:numId="13">
+  <w:num w:numId="13" w16cid:durableId="188184134">
     <w:abstractNumId w:val="1"/>
   </w:num>
-  <w:num w:numId="14">
+  <w:num w:numId="14" w16cid:durableId="1821771929">
     <w:abstractNumId w:val="25"/>
   </w:num>
-  <w:num w:numId="15">
+  <w:num w:numId="15" w16cid:durableId="507401553">
     <w:abstractNumId w:val="26"/>
   </w:num>
-  <w:num w:numId="16">
+  <w:num w:numId="16" w16cid:durableId="1154949752">
     <w:abstractNumId w:val="18"/>
   </w:num>
-  <w:num w:numId="17">
+  <w:num w:numId="17" w16cid:durableId="1312445420">
     <w:abstractNumId w:val="3"/>
   </w:num>
-  <w:num w:numId="18">
+  <w:num w:numId="18" w16cid:durableId="117267231">
     <w:abstractNumId w:val="4"/>
   </w:num>
-  <w:num w:numId="19">
+  <w:num w:numId="19" w16cid:durableId="345130581">
     <w:abstractNumId w:val="10"/>
   </w:num>
-  <w:num w:numId="20">
+  <w:num w:numId="20" w16cid:durableId="1770462047">
     <w:abstractNumId w:val="22"/>
   </w:num>
-  <w:num w:numId="21">
+  <w:num w:numId="21" w16cid:durableId="160896557">
     <w:abstractNumId w:val="6"/>
   </w:num>
-  <w:num w:numId="22">
+  <w:num w:numId="22" w16cid:durableId="1355688226">
     <w:abstractNumId w:val="17"/>
   </w:num>
-  <w:num w:numId="23">
+  <w:num w:numId="23" w16cid:durableId="362290117">
     <w:abstractNumId w:val="11"/>
   </w:num>
-  <w:num w:numId="24">
+  <w:num w:numId="24" w16cid:durableId="643395699">
     <w:abstractNumId w:val="7"/>
   </w:num>
-  <w:num w:numId="25">
+  <w:num w:numId="25" w16cid:durableId="116878434">
     <w:abstractNumId w:val="20"/>
   </w:num>
-  <w:num w:numId="26">
+  <w:num w:numId="26" w16cid:durableId="1643080080">
     <w:abstractNumId w:val="9"/>
   </w:num>
-  <w:num w:numId="27">
+  <w:num w:numId="27" w16cid:durableId="546183556">
     <w:abstractNumId w:val="24"/>
   </w:num>
-  <w:num w:numId="28">
+  <w:num w:numId="28" w16cid:durableId="2012293380">
     <w:abstractNumId w:val="0"/>
   </w:num>
 </w:numbering>
 </file>
 
 <file path=word/styles.xml><?xml version="1.0" encoding="utf-8"?>
-<w:styles xmlns:mc="http://schemas.openxmlformats.org/markup-compatibility/2006" xmlns:r="http://schemas.openxmlformats.org/officeDocument/2006/relationships" xmlns:w="http://schemas.openxmlformats.org/wordprocessingml/2006/main" xmlns:w14="http://schemas.microsoft.com/office/word/2010/wordml" xmlns:w15="http://schemas.microsoft.com/office/word/2012/wordml" xmlns:w16cex="http://schemas.microsoft.com/office/word/2018/wordml/cex" xmlns:w16cid="http://schemas.microsoft.com/office/word/2016/wordml/cid" xmlns:w16="http://schemas.microsoft.com/office/word/2018/wordml" xmlns:w16sdtdh="http://schemas.microsoft.com/office/word/2020/wordml/sdtdatahash" xmlns:w16se="http://schemas.microsoft.com/office/word/2015/wordml/symex" mc:Ignorable="w14 w15 w16se w16cid w16 w16cex w16sdtdh">
+<w:styles xmlns:mc="http://schemas.openxmlformats.org/markup-compatibility/2006" xmlns:r="http://schemas.openxmlformats.org/officeDocument/2006/relationships" xmlns:w="http://schemas.openxmlformats.org/wordprocessingml/2006/main" xmlns:w14="http://schemas.microsoft.com/office/word/2010/wordml" xmlns:w15="http://schemas.microsoft.com/office/word/2012/wordml" xmlns:w16cex="http://schemas.microsoft.com/office/word/2018/wordml/cex" xmlns:w16cid="http://schemas.microsoft.com/office/word/2016/wordml/cid" xmlns:w16="http://schemas.microsoft.com/office/word/2018/wordml" xmlns:w16du="http://schemas.microsoft.com/office/word/2023/wordml/word16du" xmlns:w16sdtdh="http://schemas.microsoft.com/office/word/2020/wordml/sdtdatahash" xmlns:w16sdtfl="http://schemas.microsoft.com/office/word/2024/wordml/sdtformatlock" xmlns:w16se="http://schemas.microsoft.com/office/word/2015/wordml/symex" mc:Ignorable="w14 w15 w16se w16cid w16 w16cex w16sdtdh w16sdtfl w16du">
   <w:docDefaults>
     <w:rPrDefault>
       <w:rPr>
         <w:rFonts w:ascii="Aptos" w:eastAsia="Aptos" w:hAnsi="Aptos" w:cs="Arial"/>
-        <w:lang w:val="en-US" w:eastAsia="en-US" w:bidi="ar-SA"/>
+        <w:lang w:val="en-PK" w:eastAsia="en-PK" w:bidi="ar-SA"/>
       </w:rPr>
     </w:rPrDefault>
     <w:pPrDefault/>
@@ -14385,7 +14382,7 @@
       <w:kern w:val="2"/>
       <w:sz w:val="24"/>
       <w:szCs w:val="24"/>
-      <w:lang/>
+      <w:lang w:val="en-US" w:eastAsia="en-US"/>
     </w:rPr>
   </w:style>
   <w:style w:type="paragraph" w:styleId="Heading1">
@@ -14588,6 +14585,7 @@
   <w:style w:type="character" w:default="1" w:styleId="DefaultParagraphFont">
     <w:name w:val="Default Paragraph Font"/>
     <w:uiPriority w:val="1"/>
+    <w:semiHidden/>
     <w:unhideWhenUsed/>
   </w:style>
   <w:style w:type="table" w:default="1" w:styleId="TableNormal">
@@ -14948,7 +14946,6 @@
       <w:kern w:val="0"/>
       <w:sz w:val="32"/>
       <w:szCs w:val="32"/>
-      <w:lang w:val="en-US"/>
     </w:rPr>
   </w:style>
   <w:style w:type="table" w:styleId="TableGrid">

</xml_diff>